<commit_message>
updated and knitted MLM workshop code
</commit_message>
<xml_diff>
--- a/6. Multilevel Modeling/mlm_table.docx
+++ b/6. Multilevel Modeling/mlm_table.docx
@@ -466,7 +466,7 @@
                 <w:szCs w:val="22"/>
                 <w:color w:val="000000"/>
               </w:rPr>
-              <w:t xml:space="preserve">-1.210***</w:t>
+              <w:t xml:space="preserve">-1.207***</w:t>
             </w:r>
           </w:p>
         </w:tc>
@@ -682,7 +682,7 @@
                 <w:szCs w:val="22"/>
                 <w:color w:val="000000"/>
               </w:rPr>
-              <w:t xml:space="preserve">(0.272)</w:t>
+              <w:t xml:space="preserve">(0.269)</w:t>
             </w:r>
           </w:p>
         </w:tc>
@@ -898,7 +898,7 @@
                 <w:szCs w:val="22"/>
                 <w:color w:val="000000"/>
               </w:rPr>
-              <w:t xml:space="preserve">0.692</w:t>
+              <w:t xml:space="preserve">0.674</w:t>
             </w:r>
           </w:p>
         </w:tc>
@@ -1762,7 +1762,7 @@
                 <w:szCs w:val="22"/>
                 <w:color w:val="000000"/>
               </w:rPr>
-              <w:t xml:space="preserve">0.804***</w:t>
+              <w:t xml:space="preserve">0.803***</w:t>
             </w:r>
           </w:p>
         </w:tc>
@@ -2842,7 +2842,7 @@
                 <w:szCs w:val="22"/>
                 <w:color w:val="000000"/>
               </w:rPr>
-              <w:t xml:space="preserve">-0.640</w:t>
+              <w:t xml:space="preserve">-0.627</w:t>
             </w:r>
           </w:p>
         </w:tc>
@@ -3490,7 +3490,7 @@
                 <w:szCs w:val="22"/>
                 <w:color w:val="000000"/>
               </w:rPr>
-              <w:t xml:space="preserve">0.074</w:t>
+              <w:t xml:space="preserve">0.069</w:t>
             </w:r>
           </w:p>
         </w:tc>
@@ -4368,7 +4368,7 @@
                 <w:szCs w:val="22"/>
                 <w:color w:val="000000"/>
               </w:rPr>
-              <w:t xml:space="preserve">4798.5</w:t>
+              <w:t xml:space="preserve">4765.6</w:t>
             </w:r>
           </w:p>
         </w:tc>
@@ -4584,7 +4584,7 @@
                 <w:szCs w:val="22"/>
                 <w:color w:val="000000"/>
               </w:rPr>
-              <w:t xml:space="preserve">4848.9</w:t>
+              <w:t xml:space="preserve">4816.0</w:t>
             </w:r>
           </w:p>
         </w:tc>
@@ -4800,7 +4800,7 @@
                 <w:szCs w:val="22"/>
                 <w:color w:val="000000"/>
               </w:rPr>
-              <w:t xml:space="preserve">-2390.226</w:t>
+              <w:t xml:space="preserve">-2373.812</w:t>
             </w:r>
           </w:p>
         </w:tc>
@@ -5030,7 +5030,7 @@
                 <w:szCs w:val="22"/>
                 <w:color w:val="000000"/>
               </w:rPr>
-              <w:t xml:space="preserve">4780.452</w:t>
+              <w:t xml:space="preserve"/>
             </w:r>
           </w:p>
         </w:tc>

</xml_diff>